<commit_message>
Update design document formatting.
</commit_message>
<xml_diff>
--- a/Design/g4p3 - Design Document.docx
+++ b/Design/g4p3 - Design Document.docx
@@ -1153,59 +1153,7 @@
           <w:rFonts w:ascii="Calibri" w:hAnsi="Calibri"/>
           <w:sz w:val="28"/>
         </w:rPr>
-        <w:t xml:space="preserve">As per partitioning, we chose this because we needed some subsystems to work directly and communicate with other subsystems in that </w:t>
-      </w:r>
-      <w:r>
-        <w:rPr>
-          <w:rFonts w:ascii="Calibri" w:hAnsi="Calibri"/>
-          <w:i/>
-          <w:sz w:val="28"/>
-        </w:rPr>
-        <w:t>partition</w:t>
-      </w:r>
-      <w:r>
-        <w:rPr>
-          <w:rFonts w:ascii="Calibri" w:hAnsi="Calibri"/>
-          <w:sz w:val="28"/>
-        </w:rPr>
-        <w:t xml:space="preserve">. For ex. </w:t>
-      </w:r>
-      <w:r>
-        <w:rPr>
-          <w:rFonts w:ascii="Calibri" w:hAnsi="Calibri"/>
-          <w:i/>
-          <w:sz w:val="28"/>
-        </w:rPr>
-        <w:t>Recipe Management</w:t>
-      </w:r>
-      <w:r>
-        <w:rPr>
-          <w:rFonts w:ascii="Calibri" w:hAnsi="Calibri"/>
-          <w:sz w:val="28"/>
-        </w:rPr>
-        <w:t xml:space="preserve"> subsystem communicates with </w:t>
-      </w:r>
-      <w:r>
-        <w:rPr>
-          <w:rFonts w:ascii="Calibri" w:hAnsi="Calibri"/>
-          <w:i/>
-          <w:sz w:val="28"/>
-        </w:rPr>
-        <w:t>User Management</w:t>
-      </w:r>
-      <w:r>
-        <w:rPr>
-          <w:rFonts w:ascii="Calibri" w:hAnsi="Calibri"/>
-          <w:sz w:val="28"/>
-        </w:rPr>
-        <w:t xml:space="preserve"> in parallel to determine whether someone has the sufficient permissions to post a recipe or edit a recipe (we don’t want someone editing a recipe that doesn’t belong to them).</w:t>
-      </w:r>
-      <w:r>
-        <w:rPr>
-          <w:rFonts w:ascii="Calibri" w:hAnsi="Calibri"/>
-          <w:sz w:val="28"/>
-        </w:rPr>
-        <w:t xml:space="preserve"> Thus, the following reasons why we went with a combination</w:t>
+        <w:t>As per partitioning, we chose this because we needed some subsystems to work directly and communicate with other</w:t>
       </w:r>
       <w:bookmarkStart w:id="0" w:name="_GoBack"/>
       <w:bookmarkEnd w:id="0"/>
@@ -1214,7 +1162,59 @@
           <w:rFonts w:ascii="Calibri" w:hAnsi="Calibri"/>
           <w:sz w:val="28"/>
         </w:rPr>
-        <w:t xml:space="preserve"> of both layering and partitioning when choosing a system design.</w:t>
+        <w:t xml:space="preserve"> subsystems in that </w:t>
+      </w:r>
+      <w:r>
+        <w:rPr>
+          <w:rFonts w:ascii="Calibri" w:hAnsi="Calibri"/>
+          <w:i/>
+          <w:sz w:val="28"/>
+        </w:rPr>
+        <w:t>partition</w:t>
+      </w:r>
+      <w:r>
+        <w:rPr>
+          <w:rFonts w:ascii="Calibri" w:hAnsi="Calibri"/>
+          <w:sz w:val="28"/>
+        </w:rPr>
+        <w:t xml:space="preserve">. For ex. </w:t>
+      </w:r>
+      <w:r>
+        <w:rPr>
+          <w:rFonts w:ascii="Calibri" w:hAnsi="Calibri"/>
+          <w:i/>
+          <w:sz w:val="28"/>
+        </w:rPr>
+        <w:t>Recipe Management</w:t>
+      </w:r>
+      <w:r>
+        <w:rPr>
+          <w:rFonts w:ascii="Calibri" w:hAnsi="Calibri"/>
+          <w:sz w:val="28"/>
+        </w:rPr>
+        <w:t xml:space="preserve"> subsystem communicates with </w:t>
+      </w:r>
+      <w:r>
+        <w:rPr>
+          <w:rFonts w:ascii="Calibri" w:hAnsi="Calibri"/>
+          <w:i/>
+          <w:sz w:val="28"/>
+        </w:rPr>
+        <w:t>User Management</w:t>
+      </w:r>
+      <w:r>
+        <w:rPr>
+          <w:rFonts w:ascii="Calibri" w:hAnsi="Calibri"/>
+          <w:sz w:val="28"/>
+        </w:rPr>
+        <w:t xml:space="preserve"> in parallel to determine whether someone has the sufficient permissions to post a recipe or edit a recipe (we don’t want someone editing a recipe that doesn’t belong to them).</w:t>
+      </w:r>
+      <w:r>
+        <w:rPr>
+          <w:rFonts w:ascii="Calibri" w:hAnsi="Calibri"/>
+          <w:sz w:val="28"/>
+        </w:rPr>
+        <w:t xml:space="preserve"> Thus, the following reasons why we went with a combination of both layering and partitioning when choosing a system design.</w:t>
       </w:r>
     </w:p>
     <w:p>

</xml_diff>

<commit_message>
Design doc - Added Page numbers.
</commit_message>
<xml_diff>
--- a/Design/g4p3 - Design Document.docx
+++ b/Design/g4p3 - Design Document.docx
@@ -817,7 +817,7 @@
           <w:sz w:val="28"/>
         </w:rPr>
         <w:drawing>
-          <wp:anchor distT="0" distB="0" distL="114300" distR="114300" simplePos="0" relativeHeight="251659264" behindDoc="0" locked="0" layoutInCell="1" allowOverlap="1" wp14:anchorId="01842728" wp14:editId="1FEE8E18">
+          <wp:anchor distT="0" distB="0" distL="114300" distR="114300" simplePos="0" relativeHeight="251659264" behindDoc="0" locked="0" layoutInCell="1" allowOverlap="1" wp14:anchorId="01842728" wp14:editId="2CE2F3EB">
             <wp:simplePos x="0" y="0"/>
             <wp:positionH relativeFrom="column">
               <wp:posOffset>-389890</wp:posOffset>
@@ -825,8 +825,8 @@
             <wp:positionV relativeFrom="paragraph">
               <wp:posOffset>292735</wp:posOffset>
             </wp:positionV>
-            <wp:extent cx="6379210" cy="6858000"/>
-            <wp:effectExtent l="0" t="0" r="0" b="0"/>
+            <wp:extent cx="6219190" cy="6685915"/>
+            <wp:effectExtent l="0" t="0" r="3810" b="0"/>
             <wp:wrapSquare wrapText="bothSides"/>
             <wp:docPr id="3" name="Picture 3"/>
             <wp:cNvGraphicFramePr>
@@ -856,7 +856,7 @@
                   <pic:spPr bwMode="auto">
                     <a:xfrm>
                       <a:off x="0" y="0"/>
-                      <a:ext cx="6379210" cy="6858000"/>
+                      <a:ext cx="6219190" cy="6685915"/>
                     </a:xfrm>
                     <a:prstGeom prst="rect">
                       <a:avLst/>
@@ -1153,7 +1153,59 @@
           <w:rFonts w:ascii="Calibri" w:hAnsi="Calibri"/>
           <w:sz w:val="28"/>
         </w:rPr>
-        <w:t>As per partitioning, we chose this because we needed some subsystems to work directly and communicate with other</w:t>
+        <w:t xml:space="preserve">As per partitioning, we chose this because we needed some subsystems to work directly and communicate with other subsystems in that </w:t>
+      </w:r>
+      <w:r>
+        <w:rPr>
+          <w:rFonts w:ascii="Calibri" w:hAnsi="Calibri"/>
+          <w:i/>
+          <w:sz w:val="28"/>
+        </w:rPr>
+        <w:t>partition</w:t>
+      </w:r>
+      <w:r>
+        <w:rPr>
+          <w:rFonts w:ascii="Calibri" w:hAnsi="Calibri"/>
+          <w:sz w:val="28"/>
+        </w:rPr>
+        <w:t xml:space="preserve">. For ex. </w:t>
+      </w:r>
+      <w:r>
+        <w:rPr>
+          <w:rFonts w:ascii="Calibri" w:hAnsi="Calibri"/>
+          <w:i/>
+          <w:sz w:val="28"/>
+        </w:rPr>
+        <w:t>Recipe Management</w:t>
+      </w:r>
+      <w:r>
+        <w:rPr>
+          <w:rFonts w:ascii="Calibri" w:hAnsi="Calibri"/>
+          <w:sz w:val="28"/>
+        </w:rPr>
+        <w:t xml:space="preserve"> subsystem communicates with </w:t>
+      </w:r>
+      <w:r>
+        <w:rPr>
+          <w:rFonts w:ascii="Calibri" w:hAnsi="Calibri"/>
+          <w:i/>
+          <w:sz w:val="28"/>
+        </w:rPr>
+        <w:t>User Management</w:t>
+      </w:r>
+      <w:r>
+        <w:rPr>
+          <w:rFonts w:ascii="Calibri" w:hAnsi="Calibri"/>
+          <w:sz w:val="28"/>
+        </w:rPr>
+        <w:t xml:space="preserve"> in parallel to determine whether someone has the sufficient permissions to post a recipe or edit a recipe (we don’t want someone editing a recipe that doesn’t belong to them).</w:t>
+      </w:r>
+      <w:r>
+        <w:rPr>
+          <w:rFonts w:ascii="Calibri" w:hAnsi="Calibri"/>
+          <w:sz w:val="28"/>
+        </w:rPr>
+        <w:t xml:space="preserve"> Thus, the following reasons why we went with a </w:t>
       </w:r>
       <w:bookmarkStart w:id="0" w:name="_GoBack"/>
       <w:bookmarkEnd w:id="0"/>
@@ -1162,59 +1214,7 @@
           <w:rFonts w:ascii="Calibri" w:hAnsi="Calibri"/>
           <w:sz w:val="28"/>
         </w:rPr>
-        <w:t xml:space="preserve"> subsystems in that </w:t>
-      </w:r>
-      <w:r>
-        <w:rPr>
-          <w:rFonts w:ascii="Calibri" w:hAnsi="Calibri"/>
-          <w:i/>
-          <w:sz w:val="28"/>
-        </w:rPr>
-        <w:t>partition</w:t>
-      </w:r>
-      <w:r>
-        <w:rPr>
-          <w:rFonts w:ascii="Calibri" w:hAnsi="Calibri"/>
-          <w:sz w:val="28"/>
-        </w:rPr>
-        <w:t xml:space="preserve">. For ex. </w:t>
-      </w:r>
-      <w:r>
-        <w:rPr>
-          <w:rFonts w:ascii="Calibri" w:hAnsi="Calibri"/>
-          <w:i/>
-          <w:sz w:val="28"/>
-        </w:rPr>
-        <w:t>Recipe Management</w:t>
-      </w:r>
-      <w:r>
-        <w:rPr>
-          <w:rFonts w:ascii="Calibri" w:hAnsi="Calibri"/>
-          <w:sz w:val="28"/>
-        </w:rPr>
-        <w:t xml:space="preserve"> subsystem communicates with </w:t>
-      </w:r>
-      <w:r>
-        <w:rPr>
-          <w:rFonts w:ascii="Calibri" w:hAnsi="Calibri"/>
-          <w:i/>
-          <w:sz w:val="28"/>
-        </w:rPr>
-        <w:t>User Management</w:t>
-      </w:r>
-      <w:r>
-        <w:rPr>
-          <w:rFonts w:ascii="Calibri" w:hAnsi="Calibri"/>
-          <w:sz w:val="28"/>
-        </w:rPr>
-        <w:t xml:space="preserve"> in parallel to determine whether someone has the sufficient permissions to post a recipe or edit a recipe (we don’t want someone editing a recipe that doesn’t belong to them).</w:t>
-      </w:r>
-      <w:r>
-        <w:rPr>
-          <w:rFonts w:ascii="Calibri" w:hAnsi="Calibri"/>
-          <w:sz w:val="28"/>
-        </w:rPr>
-        <w:t xml:space="preserve"> Thus, the following reasons why we went with a combination of both layering and partitioning when choosing a system design.</w:t>
+        <w:t>combination of both layering and partitioning when choosing a system design.</w:t>
       </w:r>
     </w:p>
     <w:p>
@@ -1262,6 +1262,7 @@
     </w:p>
     <w:sectPr>
       <w:headerReference w:type="default" r:id="rId10"/>
+      <w:footerReference w:type="default" r:id="rId11"/>
       <w:pgSz w:w="12240" w:h="15840"/>
       <w:pgMar w:top="1440" w:right="1800" w:bottom="1440" w:left="1800" w:header="708" w:footer="708" w:gutter="0"/>
       <w:cols w:space="708"/>
@@ -1288,6 +1289,48 @@
     </w:p>
   </w:endnote>
 </w:endnotes>
+</file>
+
+<file path=word/footer1.xml><?xml version="1.0" encoding="utf-8"?>
+<w:ftr xmlns:wpc="http://schemas.microsoft.com/office/word/2010/wordprocessingCanvas" xmlns:mo="http://schemas.microsoft.com/office/mac/office/2008/main" xmlns:mc="http://schemas.openxmlformats.org/markup-compatibility/2006" xmlns:mv="urn:schemas-microsoft-com:mac:vml" xmlns:o="urn:schemas-microsoft-com:office:office" xmlns:r="http://schemas.openxmlformats.org/officeDocument/2006/relationships" xmlns:m="http://schemas.openxmlformats.org/officeDocument/2006/math" xmlns:v="urn:schemas-microsoft-com:vml" xmlns:wp14="http://schemas.microsoft.com/office/word/2010/wordprocessingDrawing" xmlns:wp="http://schemas.openxmlformats.org/drawingml/2006/wordprocessingDrawing" xmlns:w10="urn:schemas-microsoft-com:office:word" xmlns:w="http://schemas.openxmlformats.org/wordprocessingml/2006/main" xmlns:w14="http://schemas.microsoft.com/office/word/2010/wordml" xmlns:wpg="http://schemas.microsoft.com/office/word/2010/wordprocessingGroup" xmlns:wpi="http://schemas.microsoft.com/office/word/2010/wordprocessingInk" xmlns:wne="http://schemas.microsoft.com/office/word/2006/wordml" xmlns:wps="http://schemas.microsoft.com/office/word/2010/wordprocessingShape" mc:Ignorable="w14 wp14">
+  <w:p>
+    <w:pPr>
+      <w:pStyle w:val="Footer"/>
+      <w:jc w:val="right"/>
+    </w:pPr>
+    <w:r>
+      <w:rPr>
+        <w:rStyle w:val="PageNumber"/>
+      </w:rPr>
+      <w:fldChar w:fldCharType="begin"/>
+    </w:r>
+    <w:r>
+      <w:rPr>
+        <w:rStyle w:val="PageNumber"/>
+      </w:rPr>
+      <w:instrText xml:space="preserve"> PAGE </w:instrText>
+    </w:r>
+    <w:r>
+      <w:rPr>
+        <w:rStyle w:val="PageNumber"/>
+      </w:rPr>
+      <w:fldChar w:fldCharType="separate"/>
+    </w:r>
+    <w:r>
+      <w:rPr>
+        <w:rStyle w:val="PageNumber"/>
+        <w:noProof/>
+      </w:rPr>
+      <w:t>1</w:t>
+    </w:r>
+    <w:r>
+      <w:rPr>
+        <w:rStyle w:val="PageNumber"/>
+      </w:rPr>
+      <w:fldChar w:fldCharType="end"/>
+    </w:r>
+  </w:p>
+</w:ftr>
 </file>
 
 <file path=word/footnotes.xml><?xml version="1.0" encoding="utf-8"?>
@@ -2175,6 +2218,14 @@
       <w:szCs w:val="18"/>
     </w:rPr>
   </w:style>
+  <w:style w:type="character" w:styleId="PageNumber">
+    <w:name w:val="page number"/>
+    <w:basedOn w:val="DefaultParagraphFont"/>
+    <w:uiPriority w:val="99"/>
+    <w:semiHidden/>
+    <w:unhideWhenUsed/>
+    <w:rsid w:val="00FF2C66"/>
+  </w:style>
 </w:styles>
 </file>
 
@@ -2439,6 +2490,14 @@
       <w:sz w:val="18"/>
       <w:szCs w:val="18"/>
     </w:rPr>
+  </w:style>
+  <w:style w:type="character" w:styleId="PageNumber">
+    <w:name w:val="page number"/>
+    <w:basedOn w:val="DefaultParagraphFont"/>
+    <w:uiPriority w:val="99"/>
+    <w:semiHidden/>
+    <w:unhideWhenUsed/>
+    <w:rsid w:val="00FF2C66"/>
   </w:style>
 </w:styles>
 </file>

</xml_diff>

<commit_message>
Final commit for Design document.
</commit_message>
<xml_diff>
--- a/Design/g4p3 - Design Document.docx
+++ b/Design/g4p3 - Design Document.docx
@@ -1207,17 +1207,7 @@
           <w:i/>
           <w:sz w:val="28"/>
         </w:rPr>
-        <w:t>Applicatio</w:t>
-      </w:r>
-      <w:bookmarkStart w:id="0" w:name="_GoBack"/>
-      <w:bookmarkEnd w:id="0"/>
-      <w:r>
-        <w:rPr>
-          <w:rFonts w:ascii="Calibri" w:hAnsi="Calibri"/>
-          <w:i/>
-          <w:sz w:val="28"/>
-        </w:rPr>
-        <w:t>n Specific Layer</w:t>
+        <w:t>Application Specific Layer</w:t>
       </w:r>
       <w:r>
         <w:rPr>
@@ -1861,10 +1851,10 @@
         <w:t>Button classes are used in the application to notify the main controller of a user’s intent to perform an action. Each button object is derived from the abstract class Button.</w:t>
       </w:r>
     </w:p>
-    <w:bookmarkStart w:id="1" w:name="_MON_1351232771"/>
-    <w:bookmarkStart w:id="2" w:name="_MON_1351232776"/>
+    <w:bookmarkStart w:id="0" w:name="_MON_1351232771"/>
+    <w:bookmarkStart w:id="1" w:name="_MON_1351232776"/>
+    <w:bookmarkEnd w:id="0"/>
     <w:bookmarkEnd w:id="1"/>
-    <w:bookmarkEnd w:id="2"/>
     <w:p>
       <w:pPr>
         <w:rPr>
@@ -1898,7 +1888,7 @@
           <v:shape id="_x0000_i1044" type="#_x0000_t75" style="width:486pt;height:423pt" o:ole="">
             <v:imagedata r:id="rId10" o:title=""/>
           </v:shape>
-          <o:OLEObject Type="Embed" ProgID="Word.Document.12" ShapeID="_x0000_i1044" DrawAspect="Content" ObjectID="_1351241607" r:id="rId11">
+          <o:OLEObject Type="Embed" ProgID="Word.Document.12" ShapeID="_x0000_i1044" DrawAspect="Content" ObjectID="_1351249324" r:id="rId11">
             <o:FieldCodes>\s</o:FieldCodes>
           </o:OLEObject>
         </w:object>
@@ -4688,9 +4678,109 @@
         </w:rPr>
       </w:pPr>
     </w:p>
+    <w:p>
+      <w:pPr>
+        <w:rPr>
+          <w:rFonts w:ascii="Calibri" w:hAnsi="Calibri"/>
+          <w:b/>
+        </w:rPr>
+      </w:pPr>
+      <w:r>
+        <w:rPr>
+          <w:rFonts w:ascii="Calibri" w:hAnsi="Calibri"/>
+          <w:b/>
+          <w:u w:val="single"/>
+        </w:rPr>
+        <w:t>Gane and Sarsen’s Analysis</w:t>
+      </w:r>
+      <w:r>
+        <w:rPr>
+          <w:rFonts w:ascii="Calibri" w:hAnsi="Calibri"/>
+          <w:b/>
+        </w:rPr>
+        <w:t xml:space="preserve"> (Data Flow Diagram</w:t>
+      </w:r>
+      <w:r>
+        <w:rPr>
+          <w:rFonts w:ascii="Calibri" w:hAnsi="Calibri"/>
+          <w:b/>
+        </w:rPr>
+        <w:t xml:space="preserve"> [DFD]</w:t>
+      </w:r>
+      <w:r>
+        <w:rPr>
+          <w:rFonts w:ascii="Calibri" w:hAnsi="Calibri"/>
+          <w:b/>
+        </w:rPr>
+        <w:t xml:space="preserve"> based on Gane and Sarsen’s rules)</w:t>
+      </w:r>
+    </w:p>
+    <w:p>
+      <w:pPr>
+        <w:rPr>
+          <w:rFonts w:ascii="Calibri" w:hAnsi="Calibri"/>
+        </w:rPr>
+      </w:pPr>
+    </w:p>
+    <w:p>
+      <w:pPr>
+        <w:rPr>
+          <w:rFonts w:ascii="Calibri" w:hAnsi="Calibri"/>
+        </w:rPr>
+      </w:pPr>
+      <w:bookmarkStart w:id="2" w:name="_GoBack"/>
+      <w:r>
+        <w:rPr>
+          <w:rFonts w:ascii="Calibri" w:hAnsi="Calibri"/>
+          <w:noProof/>
+        </w:rPr>
+        <w:drawing>
+          <wp:inline distT="0" distB="0" distL="0" distR="0" wp14:anchorId="68F881D5" wp14:editId="4E280D3B">
+            <wp:extent cx="6050017" cy="7168992"/>
+            <wp:effectExtent l="0" t="0" r="0" b="0"/>
+            <wp:docPr id="377" name="Picture 377"/>
+            <wp:cNvGraphicFramePr>
+              <a:graphicFrameLocks xmlns:a="http://schemas.openxmlformats.org/drawingml/2006/main" noChangeAspect="1"/>
+            </wp:cNvGraphicFramePr>
+            <a:graphic xmlns:a="http://schemas.openxmlformats.org/drawingml/2006/main">
+              <a:graphicData uri="http://schemas.openxmlformats.org/drawingml/2006/picture">
+                <pic:pic xmlns:pic="http://schemas.openxmlformats.org/drawingml/2006/picture">
+                  <pic:nvPicPr>
+                    <pic:cNvPr id="0" name="CP317 Data Flow Diagram - New Page.jpeg"/>
+                    <pic:cNvPicPr/>
+                  </pic:nvPicPr>
+                  <pic:blipFill>
+                    <a:blip r:embed="rId13">
+                      <a:extLst>
+                        <a:ext uri="{28A0092B-C50C-407E-A947-70E740481C1C}">
+                          <a14:useLocalDpi xmlns:a14="http://schemas.microsoft.com/office/drawing/2010/main" val="0"/>
+                        </a:ext>
+                      </a:extLst>
+                    </a:blip>
+                    <a:stretch>
+                      <a:fillRect/>
+                    </a:stretch>
+                  </pic:blipFill>
+                  <pic:spPr>
+                    <a:xfrm>
+                      <a:off x="0" y="0"/>
+                      <a:ext cx="6051591" cy="7170858"/>
+                    </a:xfrm>
+                    <a:prstGeom prst="rect">
+                      <a:avLst/>
+                    </a:prstGeom>
+                  </pic:spPr>
+                </pic:pic>
+              </a:graphicData>
+            </a:graphic>
+          </wp:inline>
+        </w:drawing>
+      </w:r>
+      <w:bookmarkEnd w:id="2"/>
+    </w:p>
     <w:sectPr>
-      <w:headerReference w:type="default" r:id="rId13"/>
-      <w:footerReference w:type="default" r:id="rId14"/>
+      <w:headerReference w:type="default" r:id="rId14"/>
+      <w:footerReference w:type="default" r:id="rId15"/>
       <w:pgSz w:w="12240" w:h="15840"/>
       <w:pgMar w:top="1440" w:right="1800" w:bottom="1440" w:left="1800" w:header="708" w:footer="708" w:gutter="0"/>
       <w:cols w:space="708"/>

</xml_diff>